<commit_message>
Modifiche ai verbali e al CM
Nel CM si è passato dal formato di nominazione 0.1 e 0.2 a 0.01 e 0.02, come consigliato dalla prof
</commit_message>
<xml_diff>
--- a/Documentazione/Verbali Esterni/VerbEst_001_09-11-18.docx
+++ b/Documentazione/Verbali Esterni/VerbEst_001_09-11-18.docx
@@ -128,8 +128,18 @@
           <w:sz w:val="24"/>
           <w:szCs w:val="24"/>
         </w:rPr>
-        <w:t xml:space="preserve"> con il committente del sistema commissionato, svoltosi il 9 Novembre 2018. Nel meeting</w:t>
-      </w:r>
+        <w:t xml:space="preserve"> con il committente del sistema commissionato, svoltosi il 9 Novembre 2018. </w:t>
+      </w:r>
+      <w:proofErr w:type="gramStart"/>
+      <w:r>
+        <w:rPr>
+          <w:rFonts w:ascii="Arial" w:hAnsi="Arial" w:cs="Arial"/>
+          <w:sz w:val="24"/>
+          <w:szCs w:val="24"/>
+        </w:rPr>
+        <w:t>Nel meeting</w:t>
+      </w:r>
+      <w:proofErr w:type="gramEnd"/>
       <w:r>
         <w:rPr>
           <w:rFonts w:ascii="Arial" w:hAnsi="Arial" w:cs="Arial"/>
@@ -145,6 +155,103 @@
           <w:szCs w:val="24"/>
         </w:rPr>
         <w:t xml:space="preserve"> si è discusso prevalentemente sulla tipologia di azienda che il committente rappresenta, sugli obiettivi che il prodotto richiesto dovrebbe soddisfare e su una prima definizione dei tempi e del budget a disposizione del committente.</w:t>
+      </w:r>
+    </w:p>
+    <w:p>
+      <w:pPr>
+        <w:rPr>
+          <w:rFonts w:ascii="Arial" w:hAnsi="Arial" w:cs="Arial"/>
+          <w:sz w:val="24"/>
+          <w:szCs w:val="24"/>
+        </w:rPr>
+      </w:pPr>
+    </w:p>
+    <w:p>
+      <w:pPr>
+        <w:rPr>
+          <w:rFonts w:ascii="Arial" w:hAnsi="Arial" w:cs="Arial"/>
+          <w:b/>
+          <w:sz w:val="24"/>
+          <w:szCs w:val="24"/>
+        </w:rPr>
+      </w:pPr>
+      <w:r>
+        <w:rPr>
+          <w:rFonts w:ascii="Arial" w:hAnsi="Arial" w:cs="Arial"/>
+          <w:b/>
+          <w:sz w:val="24"/>
+          <w:szCs w:val="24"/>
+        </w:rPr>
+        <w:t xml:space="preserve">Temi trattati: </w:t>
+      </w:r>
+    </w:p>
+    <w:p>
+      <w:pPr>
+        <w:pStyle w:val="Paragrafoelenco"/>
+        <w:numPr>
+          <w:ilvl w:val="0"/>
+          <w:numId w:val="1"/>
+        </w:numPr>
+        <w:rPr>
+          <w:rFonts w:ascii="Arial" w:hAnsi="Arial" w:cs="Arial"/>
+          <w:b/>
+          <w:sz w:val="24"/>
+          <w:szCs w:val="24"/>
+        </w:rPr>
+      </w:pPr>
+      <w:r>
+        <w:rPr>
+          <w:rFonts w:ascii="Arial" w:hAnsi="Arial" w:cs="Arial"/>
+          <w:sz w:val="24"/>
+          <w:szCs w:val="24"/>
+        </w:rPr>
+        <w:t>L’azienda</w:t>
+      </w:r>
+    </w:p>
+    <w:p>
+      <w:pPr>
+        <w:pStyle w:val="Paragrafoelenco"/>
+        <w:numPr>
+          <w:ilvl w:val="0"/>
+          <w:numId w:val="1"/>
+        </w:numPr>
+        <w:rPr>
+          <w:rFonts w:ascii="Arial" w:hAnsi="Arial" w:cs="Arial"/>
+          <w:b/>
+          <w:sz w:val="24"/>
+          <w:szCs w:val="24"/>
+        </w:rPr>
+      </w:pPr>
+      <w:r>
+        <w:rPr>
+          <w:rFonts w:ascii="Arial" w:hAnsi="Arial" w:cs="Arial"/>
+          <w:sz w:val="24"/>
+          <w:szCs w:val="24"/>
+        </w:rPr>
+        <w:t>L’obiettivo del prodotto richiesto</w:t>
+      </w:r>
+    </w:p>
+    <w:p>
+      <w:pPr>
+        <w:pStyle w:val="Paragrafoelenco"/>
+        <w:numPr>
+          <w:ilvl w:val="0"/>
+          <w:numId w:val="1"/>
+        </w:numPr>
+        <w:rPr>
+          <w:rFonts w:ascii="Arial" w:hAnsi="Arial" w:cs="Arial"/>
+          <w:b/>
+          <w:sz w:val="24"/>
+          <w:szCs w:val="24"/>
+        </w:rPr>
+      </w:pPr>
+      <w:r>
+        <w:rPr>
+          <w:rFonts w:ascii="Arial" w:hAnsi="Arial" w:cs="Arial"/>
+          <w:sz w:val="24"/>
+          <w:szCs w:val="24"/>
+        </w:rPr>
+        <w:t>Tempistiche e budget</w:t>
       </w:r>
     </w:p>
     <w:p>
@@ -397,6 +504,7 @@
           <w:sz w:val="24"/>
           <w:szCs w:val="24"/>
         </w:rPr>
+        <w:lastRenderedPageBreak/>
         <w:t>Relativamente al budget il committente si è detto disponibile a un esborso di una cifra compresa tra i 5000 e i 10000€, ma si è anche detto disponibile al pagamento di una cifra superiore, se dilazionata nel tempo.</w:t>
       </w:r>
     </w:p>
@@ -413,57 +521,211 @@
       <w:pPr>
         <w:rPr>
           <w:rFonts w:ascii="Arial" w:hAnsi="Arial" w:cs="Arial"/>
-          <w:sz w:val="24"/>
-          <w:szCs w:val="24"/>
-        </w:rPr>
-      </w:pPr>
-      <w:r>
-        <w:rPr>
-          <w:rFonts w:ascii="Arial" w:hAnsi="Arial" w:cs="Arial"/>
-          <w:b/>
-          <w:sz w:val="24"/>
-          <w:szCs w:val="24"/>
-        </w:rPr>
-        <w:t xml:space="preserve">Verbale approvato dal Responsabile dei Verbali Esterni: </w:t>
-      </w:r>
-      <w:proofErr w:type="spellStart"/>
-      <w:r>
-        <w:rPr>
-          <w:rFonts w:ascii="Arial" w:hAnsi="Arial" w:cs="Arial"/>
-          <w:sz w:val="24"/>
-          <w:szCs w:val="24"/>
-        </w:rPr>
-        <w:t>Viktorija</w:t>
-      </w:r>
-      <w:proofErr w:type="spellEnd"/>
-      <w:r>
-        <w:rPr>
-          <w:rFonts w:ascii="Arial" w:hAnsi="Arial" w:cs="Arial"/>
-          <w:sz w:val="24"/>
-          <w:szCs w:val="24"/>
-        </w:rPr>
-        <w:t xml:space="preserve"> </w:t>
-      </w:r>
-      <w:proofErr w:type="spellStart"/>
-      <w:r>
-        <w:rPr>
-          <w:rFonts w:ascii="Arial" w:hAnsi="Arial" w:cs="Arial"/>
-          <w:sz w:val="24"/>
-          <w:szCs w:val="24"/>
-        </w:rPr>
-        <w:t>Petreska</w:t>
-      </w:r>
-      <w:proofErr w:type="spellEnd"/>
-      <w:r>
-        <w:rPr>
-          <w:rFonts w:ascii="Arial" w:hAnsi="Arial" w:cs="Arial"/>
-          <w:sz w:val="24"/>
-          <w:szCs w:val="24"/>
-        </w:rPr>
-        <w:t xml:space="preserve"> </w:t>
-      </w:r>
+          <w:b/>
+          <w:sz w:val="24"/>
+          <w:szCs w:val="24"/>
+        </w:rPr>
+      </w:pPr>
+      <w:r>
+        <w:rPr>
+          <w:rFonts w:ascii="Arial" w:hAnsi="Arial" w:cs="Arial"/>
+          <w:b/>
+          <w:sz w:val="24"/>
+          <w:szCs w:val="24"/>
+        </w:rPr>
+        <w:t>Decisioni prese</w:t>
+      </w:r>
+    </w:p>
+    <w:p>
+      <w:pPr>
+        <w:rPr>
+          <w:rFonts w:ascii="Arial" w:hAnsi="Arial" w:cs="Arial"/>
+          <w:sz w:val="24"/>
+          <w:szCs w:val="24"/>
+        </w:rPr>
+      </w:pPr>
+      <w:r>
+        <w:rPr>
+          <w:rFonts w:ascii="Arial" w:hAnsi="Arial" w:cs="Arial"/>
+          <w:sz w:val="24"/>
+          <w:szCs w:val="24"/>
+        </w:rPr>
+        <w:t xml:space="preserve">In seguito </w:t>
+      </w:r>
+      <w:proofErr w:type="gramStart"/>
+      <w:r>
+        <w:rPr>
+          <w:rFonts w:ascii="Arial" w:hAnsi="Arial" w:cs="Arial"/>
+          <w:sz w:val="24"/>
+          <w:szCs w:val="24"/>
+        </w:rPr>
+        <w:t>al meeting avuto</w:t>
+      </w:r>
+      <w:proofErr w:type="gramEnd"/>
+      <w:r>
+        <w:rPr>
+          <w:rFonts w:ascii="Arial" w:hAnsi="Arial" w:cs="Arial"/>
+          <w:sz w:val="24"/>
+          <w:szCs w:val="24"/>
+        </w:rPr>
+        <w:t xml:space="preserve"> col committente si è deciso di avere un meeting interno al team da tenersi il 14/11/18 in cui discutere degli aspetti emersi da questo incontro col committente.</w:t>
+      </w:r>
+    </w:p>
+    <w:p>
+      <w:pPr>
+        <w:rPr>
+          <w:rFonts w:ascii="Arial" w:hAnsi="Arial" w:cs="Arial"/>
+          <w:sz w:val="24"/>
+          <w:szCs w:val="24"/>
+        </w:rPr>
+      </w:pPr>
+    </w:p>
+    <w:p>
+      <w:pPr>
+        <w:rPr>
+          <w:rFonts w:ascii="Arial" w:hAnsi="Arial" w:cs="Arial"/>
+          <w:b/>
+          <w:sz w:val="24"/>
+          <w:szCs w:val="24"/>
+        </w:rPr>
+      </w:pPr>
+      <w:r>
+        <w:rPr>
+          <w:rFonts w:ascii="Arial" w:hAnsi="Arial" w:cs="Arial"/>
+          <w:b/>
+          <w:sz w:val="24"/>
+          <w:szCs w:val="24"/>
+        </w:rPr>
+        <w:t>Prossimi passi</w:t>
+      </w:r>
+    </w:p>
+    <w:p>
+      <w:pPr>
+        <w:rPr>
+          <w:rFonts w:ascii="Arial" w:hAnsi="Arial" w:cs="Arial"/>
+          <w:sz w:val="24"/>
+          <w:szCs w:val="24"/>
+        </w:rPr>
+      </w:pPr>
+      <w:r>
+        <w:rPr>
+          <w:rFonts w:ascii="Arial" w:hAnsi="Arial" w:cs="Arial"/>
+          <w:sz w:val="24"/>
+          <w:szCs w:val="24"/>
+        </w:rPr>
+        <w:t>Definire una prima organizzazione della struttura del gruppo, stilare una prima versione del CM.</w:t>
+      </w:r>
+    </w:p>
+    <w:p>
+      <w:pPr>
+        <w:rPr>
+          <w:rFonts w:ascii="Arial" w:hAnsi="Arial" w:cs="Arial"/>
+          <w:b/>
+          <w:sz w:val="24"/>
+          <w:szCs w:val="24"/>
+        </w:rPr>
+      </w:pPr>
+    </w:p>
+    <w:p>
+      <w:pPr>
+        <w:rPr>
+          <w:rFonts w:ascii="Arial" w:hAnsi="Arial" w:cs="Arial"/>
+          <w:b/>
+          <w:sz w:val="24"/>
+          <w:szCs w:val="24"/>
+        </w:rPr>
+      </w:pPr>
+      <w:r>
+        <w:rPr>
+          <w:rFonts w:ascii="Arial" w:hAnsi="Arial" w:cs="Arial"/>
+          <w:b/>
+          <w:sz w:val="24"/>
+          <w:szCs w:val="24"/>
+        </w:rPr>
+        <w:t>Prossimi incontri</w:t>
+      </w:r>
+    </w:p>
+    <w:p>
+      <w:pPr>
+        <w:rPr>
+          <w:rFonts w:ascii="Arial" w:hAnsi="Arial" w:cs="Arial"/>
+          <w:sz w:val="24"/>
+          <w:szCs w:val="24"/>
+        </w:rPr>
+      </w:pPr>
+      <w:r>
+        <w:rPr>
+          <w:rFonts w:ascii="Arial" w:hAnsi="Arial" w:cs="Arial"/>
+          <w:sz w:val="24"/>
+          <w:szCs w:val="24"/>
+        </w:rPr>
+        <w:t>È stata deciso di effettuare un secondo incontro a data da destinarsi.</w:t>
+      </w:r>
+    </w:p>
+    <w:p>
+      <w:pPr>
+        <w:rPr>
+          <w:rFonts w:ascii="Arial" w:hAnsi="Arial" w:cs="Arial"/>
+          <w:sz w:val="24"/>
+          <w:szCs w:val="24"/>
+        </w:rPr>
+      </w:pPr>
       <w:bookmarkStart w:id="0" w:name="_GoBack"/>
       <w:bookmarkEnd w:id="0"/>
+    </w:p>
+    <w:p>
+      <w:pPr>
+        <w:rPr>
+          <w:rFonts w:ascii="Arial" w:hAnsi="Arial" w:cs="Arial"/>
+          <w:sz w:val="24"/>
+          <w:szCs w:val="24"/>
+        </w:rPr>
+      </w:pPr>
+      <w:r>
+        <w:rPr>
+          <w:rFonts w:ascii="Arial" w:hAnsi="Arial" w:cs="Arial"/>
+          <w:b/>
+          <w:sz w:val="24"/>
+          <w:szCs w:val="24"/>
+        </w:rPr>
+        <w:t xml:space="preserve">Verbale approvato dal Responsabile dei Verbali Esterni: </w:t>
+      </w:r>
+      <w:proofErr w:type="spellStart"/>
+      <w:r>
+        <w:rPr>
+          <w:rFonts w:ascii="Arial" w:hAnsi="Arial" w:cs="Arial"/>
+          <w:sz w:val="24"/>
+          <w:szCs w:val="24"/>
+        </w:rPr>
+        <w:t>Viktorija</w:t>
+      </w:r>
+      <w:proofErr w:type="spellEnd"/>
+      <w:r>
+        <w:rPr>
+          <w:rFonts w:ascii="Arial" w:hAnsi="Arial" w:cs="Arial"/>
+          <w:sz w:val="24"/>
+          <w:szCs w:val="24"/>
+        </w:rPr>
+        <w:t xml:space="preserve"> </w:t>
+      </w:r>
+      <w:proofErr w:type="spellStart"/>
+      <w:r>
+        <w:rPr>
+          <w:rFonts w:ascii="Arial" w:hAnsi="Arial" w:cs="Arial"/>
+          <w:sz w:val="24"/>
+          <w:szCs w:val="24"/>
+        </w:rPr>
+        <w:t>Petreska</w:t>
+      </w:r>
+      <w:proofErr w:type="spellEnd"/>
+      <w:r>
+        <w:rPr>
+          <w:rFonts w:ascii="Arial" w:hAnsi="Arial" w:cs="Arial"/>
+          <w:sz w:val="24"/>
+          <w:szCs w:val="24"/>
+        </w:rPr>
+        <w:t xml:space="preserve"> </w:t>
+      </w:r>
       <w:r>
         <w:rPr>
           <w:rFonts w:ascii="Arial" w:hAnsi="Arial" w:cs="Arial"/>
@@ -490,6 +752,311 @@
     </w:sectPr>
   </w:body>
 </w:document>
+</file>
+
+<file path=word/numbering.xml><?xml version="1.0" encoding="utf-8"?>
+<w:numbering xmlns:wpc="http://schemas.microsoft.com/office/word/2010/wordprocessingCanvas" xmlns:cx="http://schemas.microsoft.com/office/drawing/2014/chartex" xmlns:cx1="http://schemas.microsoft.com/office/drawing/2015/9/8/chartex" xmlns:cx2="http://schemas.microsoft.com/office/drawing/2015/10/21/chartex" xmlns:cx3="http://schemas.microsoft.com/office/drawing/2016/5/9/chartex" xmlns:cx4="http://schemas.microsoft.com/office/drawing/2016/5/10/chartex" xmlns:cx5="http://schemas.microsoft.com/office/drawing/2016/5/11/chartex" xmlns:cx6="http://schemas.microsoft.com/office/drawing/2016/5/12/chartex" xmlns:cx7="http://schemas.microsoft.com/office/drawing/2016/5/13/chartex" xmlns:cx8="http://schemas.microsoft.com/office/drawing/2016/5/14/chartex" xmlns:mc="http://schemas.openxmlformats.org/markup-compatibility/2006" xmlns:aink="http://schemas.microsoft.com/office/drawing/2016/ink" xmlns:am3d="http://schemas.microsoft.com/office/drawing/2017/model3d" xmlns:o="urn:schemas-microsoft-com:office:office" xmlns:r="http://schemas.openxmlformats.org/officeDocument/2006/relationships" xmlns:m="http://schemas.openxmlformats.org/officeDocument/2006/math" xmlns:v="urn:schemas-microsoft-com:vml" xmlns:wp14="http://schemas.microsoft.com/office/word/2010/wordprocessingDrawing" xmlns:wp="http://schemas.openxmlformats.org/drawingml/2006/wordprocessingDrawing" xmlns:w10="urn:schemas-microsoft-com:office:word" xmlns:w="http://schemas.openxmlformats.org/wordprocessingml/2006/main" xmlns:w14="http://schemas.microsoft.com/office/word/2010/wordml" xmlns:w15="http://schemas.microsoft.com/office/word/2012/wordml" xmlns:w16cid="http://schemas.microsoft.com/office/word/2016/wordml/cid" xmlns:w16se="http://schemas.microsoft.com/office/word/2015/wordml/symex" xmlns:wpg="http://schemas.microsoft.com/office/word/2010/wordprocessingGroup" xmlns:wpi="http://schemas.microsoft.com/office/word/2010/wordprocessingInk" xmlns:wne="http://schemas.microsoft.com/office/word/2006/wordml" xmlns:wps="http://schemas.microsoft.com/office/word/2010/wordprocessingShape" mc:Ignorable="w14 w15 w16se w16cid wp14">
+  <w:abstractNum w:abstractNumId="0" w15:restartNumberingAfterBreak="0">
+    <w:nsid w:val="3600531A"/>
+    <w:multiLevelType w:val="hybridMultilevel"/>
+    <w:tmpl w:val="C430D9F4"/>
+    <w:lvl w:ilvl="0" w:tplc="04100001">
+      <w:start w:val="1"/>
+      <w:numFmt w:val="bullet"/>
+      <w:lvlText w:val=""/>
+      <w:lvlJc w:val="left"/>
+      <w:pPr>
+        <w:ind w:left="720" w:hanging="360"/>
+      </w:pPr>
+      <w:rPr>
+        <w:rFonts w:ascii="Symbol" w:hAnsi="Symbol" w:hint="default"/>
+      </w:rPr>
+    </w:lvl>
+    <w:lvl w:ilvl="1" w:tplc="04100003" w:tentative="1">
+      <w:start w:val="1"/>
+      <w:numFmt w:val="bullet"/>
+      <w:lvlText w:val="o"/>
+      <w:lvlJc w:val="left"/>
+      <w:pPr>
+        <w:ind w:left="1440" w:hanging="360"/>
+      </w:pPr>
+      <w:rPr>
+        <w:rFonts w:ascii="Courier New" w:hAnsi="Courier New" w:cs="Courier New" w:hint="default"/>
+      </w:rPr>
+    </w:lvl>
+    <w:lvl w:ilvl="2" w:tplc="04100005" w:tentative="1">
+      <w:start w:val="1"/>
+      <w:numFmt w:val="bullet"/>
+      <w:lvlText w:val=""/>
+      <w:lvlJc w:val="left"/>
+      <w:pPr>
+        <w:ind w:left="2160" w:hanging="360"/>
+      </w:pPr>
+      <w:rPr>
+        <w:rFonts w:ascii="Wingdings" w:hAnsi="Wingdings" w:hint="default"/>
+      </w:rPr>
+    </w:lvl>
+    <w:lvl w:ilvl="3" w:tplc="04100001" w:tentative="1">
+      <w:start w:val="1"/>
+      <w:numFmt w:val="bullet"/>
+      <w:lvlText w:val=""/>
+      <w:lvlJc w:val="left"/>
+      <w:pPr>
+        <w:ind w:left="2880" w:hanging="360"/>
+      </w:pPr>
+      <w:rPr>
+        <w:rFonts w:ascii="Symbol" w:hAnsi="Symbol" w:hint="default"/>
+      </w:rPr>
+    </w:lvl>
+    <w:lvl w:ilvl="4" w:tplc="04100003" w:tentative="1">
+      <w:start w:val="1"/>
+      <w:numFmt w:val="bullet"/>
+      <w:lvlText w:val="o"/>
+      <w:lvlJc w:val="left"/>
+      <w:pPr>
+        <w:ind w:left="3600" w:hanging="360"/>
+      </w:pPr>
+      <w:rPr>
+        <w:rFonts w:ascii="Courier New" w:hAnsi="Courier New" w:cs="Courier New" w:hint="default"/>
+      </w:rPr>
+    </w:lvl>
+    <w:lvl w:ilvl="5" w:tplc="04100005" w:tentative="1">
+      <w:start w:val="1"/>
+      <w:numFmt w:val="bullet"/>
+      <w:lvlText w:val=""/>
+      <w:lvlJc w:val="left"/>
+      <w:pPr>
+        <w:ind w:left="4320" w:hanging="360"/>
+      </w:pPr>
+      <w:rPr>
+        <w:rFonts w:ascii="Wingdings" w:hAnsi="Wingdings" w:hint="default"/>
+      </w:rPr>
+    </w:lvl>
+    <w:lvl w:ilvl="6" w:tplc="04100001" w:tentative="1">
+      <w:start w:val="1"/>
+      <w:numFmt w:val="bullet"/>
+      <w:lvlText w:val=""/>
+      <w:lvlJc w:val="left"/>
+      <w:pPr>
+        <w:ind w:left="5040" w:hanging="360"/>
+      </w:pPr>
+      <w:rPr>
+        <w:rFonts w:ascii="Symbol" w:hAnsi="Symbol" w:hint="default"/>
+      </w:rPr>
+    </w:lvl>
+    <w:lvl w:ilvl="7" w:tplc="04100003" w:tentative="1">
+      <w:start w:val="1"/>
+      <w:numFmt w:val="bullet"/>
+      <w:lvlText w:val="o"/>
+      <w:lvlJc w:val="left"/>
+      <w:pPr>
+        <w:ind w:left="5760" w:hanging="360"/>
+      </w:pPr>
+      <w:rPr>
+        <w:rFonts w:ascii="Courier New" w:hAnsi="Courier New" w:cs="Courier New" w:hint="default"/>
+      </w:rPr>
+    </w:lvl>
+    <w:lvl w:ilvl="8" w:tplc="04100005" w:tentative="1">
+      <w:start w:val="1"/>
+      <w:numFmt w:val="bullet"/>
+      <w:lvlText w:val=""/>
+      <w:lvlJc w:val="left"/>
+      <w:pPr>
+        <w:ind w:left="6480" w:hanging="360"/>
+      </w:pPr>
+      <w:rPr>
+        <w:rFonts w:ascii="Wingdings" w:hAnsi="Wingdings" w:hint="default"/>
+      </w:rPr>
+    </w:lvl>
+  </w:abstractNum>
+  <w:abstractNum w:abstractNumId="1" w15:restartNumberingAfterBreak="0">
+    <w:nsid w:val="779029AE"/>
+    <w:multiLevelType w:val="hybridMultilevel"/>
+    <w:tmpl w:val="80E0A9D4"/>
+    <w:lvl w:ilvl="0" w:tplc="0410000F">
+      <w:start w:val="1"/>
+      <w:numFmt w:val="decimal"/>
+      <w:lvlText w:val="%1."/>
+      <w:lvlJc w:val="left"/>
+      <w:pPr>
+        <w:ind w:left="720" w:hanging="360"/>
+      </w:pPr>
+      <w:rPr>
+        <w:rFonts w:hint="default"/>
+      </w:rPr>
+    </w:lvl>
+    <w:lvl w:ilvl="1" w:tplc="04100019" w:tentative="1">
+      <w:start w:val="1"/>
+      <w:numFmt w:val="lowerLetter"/>
+      <w:lvlText w:val="%2."/>
+      <w:lvlJc w:val="left"/>
+      <w:pPr>
+        <w:ind w:left="1440" w:hanging="360"/>
+      </w:pPr>
+    </w:lvl>
+    <w:lvl w:ilvl="2" w:tplc="0410001B" w:tentative="1">
+      <w:start w:val="1"/>
+      <w:numFmt w:val="lowerRoman"/>
+      <w:lvlText w:val="%3."/>
+      <w:lvlJc w:val="right"/>
+      <w:pPr>
+        <w:ind w:left="2160" w:hanging="180"/>
+      </w:pPr>
+    </w:lvl>
+    <w:lvl w:ilvl="3" w:tplc="0410000F" w:tentative="1">
+      <w:start w:val="1"/>
+      <w:numFmt w:val="decimal"/>
+      <w:lvlText w:val="%4."/>
+      <w:lvlJc w:val="left"/>
+      <w:pPr>
+        <w:ind w:left="2880" w:hanging="360"/>
+      </w:pPr>
+    </w:lvl>
+    <w:lvl w:ilvl="4" w:tplc="04100019" w:tentative="1">
+      <w:start w:val="1"/>
+      <w:numFmt w:val="lowerLetter"/>
+      <w:lvlText w:val="%5."/>
+      <w:lvlJc w:val="left"/>
+      <w:pPr>
+        <w:ind w:left="3600" w:hanging="360"/>
+      </w:pPr>
+    </w:lvl>
+    <w:lvl w:ilvl="5" w:tplc="0410001B" w:tentative="1">
+      <w:start w:val="1"/>
+      <w:numFmt w:val="lowerRoman"/>
+      <w:lvlText w:val="%6."/>
+      <w:lvlJc w:val="right"/>
+      <w:pPr>
+        <w:ind w:left="4320" w:hanging="180"/>
+      </w:pPr>
+    </w:lvl>
+    <w:lvl w:ilvl="6" w:tplc="0410000F" w:tentative="1">
+      <w:start w:val="1"/>
+      <w:numFmt w:val="decimal"/>
+      <w:lvlText w:val="%7."/>
+      <w:lvlJc w:val="left"/>
+      <w:pPr>
+        <w:ind w:left="5040" w:hanging="360"/>
+      </w:pPr>
+    </w:lvl>
+    <w:lvl w:ilvl="7" w:tplc="04100019" w:tentative="1">
+      <w:start w:val="1"/>
+      <w:numFmt w:val="lowerLetter"/>
+      <w:lvlText w:val="%8."/>
+      <w:lvlJc w:val="left"/>
+      <w:pPr>
+        <w:ind w:left="5760" w:hanging="360"/>
+      </w:pPr>
+    </w:lvl>
+    <w:lvl w:ilvl="8" w:tplc="0410001B" w:tentative="1">
+      <w:start w:val="1"/>
+      <w:numFmt w:val="lowerRoman"/>
+      <w:lvlText w:val="%9."/>
+      <w:lvlJc w:val="right"/>
+      <w:pPr>
+        <w:ind w:left="6480" w:hanging="180"/>
+      </w:pPr>
+    </w:lvl>
+  </w:abstractNum>
+  <w:abstractNum w:abstractNumId="2" w15:restartNumberingAfterBreak="0">
+    <w:nsid w:val="7869391D"/>
+    <w:multiLevelType w:val="hybridMultilevel"/>
+    <w:tmpl w:val="18C221A0"/>
+    <w:lvl w:ilvl="0" w:tplc="0410000F">
+      <w:start w:val="1"/>
+      <w:numFmt w:val="decimal"/>
+      <w:lvlText w:val="%1."/>
+      <w:lvlJc w:val="left"/>
+      <w:pPr>
+        <w:ind w:left="720" w:hanging="360"/>
+      </w:pPr>
+      <w:rPr>
+        <w:rFonts w:hint="default"/>
+      </w:rPr>
+    </w:lvl>
+    <w:lvl w:ilvl="1" w:tplc="04100019" w:tentative="1">
+      <w:start w:val="1"/>
+      <w:numFmt w:val="lowerLetter"/>
+      <w:lvlText w:val="%2."/>
+      <w:lvlJc w:val="left"/>
+      <w:pPr>
+        <w:ind w:left="1440" w:hanging="360"/>
+      </w:pPr>
+    </w:lvl>
+    <w:lvl w:ilvl="2" w:tplc="0410001B" w:tentative="1">
+      <w:start w:val="1"/>
+      <w:numFmt w:val="lowerRoman"/>
+      <w:lvlText w:val="%3."/>
+      <w:lvlJc w:val="right"/>
+      <w:pPr>
+        <w:ind w:left="2160" w:hanging="180"/>
+      </w:pPr>
+    </w:lvl>
+    <w:lvl w:ilvl="3" w:tplc="0410000F" w:tentative="1">
+      <w:start w:val="1"/>
+      <w:numFmt w:val="decimal"/>
+      <w:lvlText w:val="%4."/>
+      <w:lvlJc w:val="left"/>
+      <w:pPr>
+        <w:ind w:left="2880" w:hanging="360"/>
+      </w:pPr>
+    </w:lvl>
+    <w:lvl w:ilvl="4" w:tplc="04100019" w:tentative="1">
+      <w:start w:val="1"/>
+      <w:numFmt w:val="lowerLetter"/>
+      <w:lvlText w:val="%5."/>
+      <w:lvlJc w:val="left"/>
+      <w:pPr>
+        <w:ind w:left="3600" w:hanging="360"/>
+      </w:pPr>
+    </w:lvl>
+    <w:lvl w:ilvl="5" w:tplc="0410001B" w:tentative="1">
+      <w:start w:val="1"/>
+      <w:numFmt w:val="lowerRoman"/>
+      <w:lvlText w:val="%6."/>
+      <w:lvlJc w:val="right"/>
+      <w:pPr>
+        <w:ind w:left="4320" w:hanging="180"/>
+      </w:pPr>
+    </w:lvl>
+    <w:lvl w:ilvl="6" w:tplc="0410000F" w:tentative="1">
+      <w:start w:val="1"/>
+      <w:numFmt w:val="decimal"/>
+      <w:lvlText w:val="%7."/>
+      <w:lvlJc w:val="left"/>
+      <w:pPr>
+        <w:ind w:left="5040" w:hanging="360"/>
+      </w:pPr>
+    </w:lvl>
+    <w:lvl w:ilvl="7" w:tplc="04100019" w:tentative="1">
+      <w:start w:val="1"/>
+      <w:numFmt w:val="lowerLetter"/>
+      <w:lvlText w:val="%8."/>
+      <w:lvlJc w:val="left"/>
+      <w:pPr>
+        <w:ind w:left="5760" w:hanging="360"/>
+      </w:pPr>
+    </w:lvl>
+    <w:lvl w:ilvl="8" w:tplc="0410001B" w:tentative="1">
+      <w:start w:val="1"/>
+      <w:numFmt w:val="lowerRoman"/>
+      <w:lvlText w:val="%9."/>
+      <w:lvlJc w:val="right"/>
+      <w:pPr>
+        <w:ind w:left="6480" w:hanging="180"/>
+      </w:pPr>
+    </w:lvl>
+  </w:abstractNum>
+  <w:num w:numId="1">
+    <w:abstractNumId w:val="0"/>
+  </w:num>
+  <w:num w:numId="2">
+    <w:abstractNumId w:val="1"/>
+  </w:num>
+  <w:num w:numId="3">
+    <w:abstractNumId w:val="2"/>
+  </w:num>
+</w:numbering>
 </file>
 
 <file path=word/styles.xml><?xml version="1.0" encoding="utf-8"?>
@@ -917,6 +1484,17 @@
     <w:semiHidden/>
     <w:unhideWhenUsed/>
   </w:style>
+  <w:style w:type="paragraph" w:styleId="Paragrafoelenco">
+    <w:name w:val="List Paragraph"/>
+    <w:basedOn w:val="Normale"/>
+    <w:uiPriority w:val="34"/>
+    <w:qFormat/>
+    <w:rsid w:val="00C71A26"/>
+    <w:pPr>
+      <w:ind w:left="720"/>
+      <w:contextualSpacing/>
+    </w:pPr>
+  </w:style>
 </w:styles>
 </file>
 

</xml_diff>